<commit_message>
Dodano fragment implementacji bazy danych
</commit_message>
<xml_diff>
--- a/Kmak Karol - inżynierka.docx
+++ b/Kmak Karol - inżynierka.docx
@@ -450,6 +450,7 @@
         <w:rPr>
           <w:rFonts w:cs="Times New Roman"/>
           <w:szCs w:val="24"/>
+          <w:lang w:val="en-US"/>
         </w:rPr>
       </w:pPr>
       <w:r>
@@ -457,14 +458,36 @@
           <w:rFonts w:eastAsia="Times New Roman" w:cs="Times New Roman"/>
           <w:b/>
           <w:szCs w:val="24"/>
-        </w:rPr>
-        <w:t>Nr albumu:</w:t>
-      </w:r>
+          <w:lang w:val="en-US"/>
+        </w:rPr>
+        <w:t xml:space="preserve">Nr </w:t>
+      </w:r>
+      <w:proofErr w:type="spellStart"/>
       <w:r>
         <w:rPr>
           <w:rFonts w:eastAsia="Times New Roman" w:cs="Times New Roman"/>
           <w:b/>
           <w:szCs w:val="24"/>
+          <w:lang w:val="en-US"/>
+        </w:rPr>
+        <w:t>albumu</w:t>
+      </w:r>
+      <w:proofErr w:type="spellEnd"/>
+      <w:r>
+        <w:rPr>
+          <w:rFonts w:eastAsia="Times New Roman" w:cs="Times New Roman"/>
+          <w:b/>
+          <w:szCs w:val="24"/>
+          <w:lang w:val="en-US"/>
+        </w:rPr>
+        <w:t>:</w:t>
+      </w:r>
+      <w:r>
+        <w:rPr>
+          <w:rFonts w:eastAsia="Times New Roman" w:cs="Times New Roman"/>
+          <w:b/>
+          <w:szCs w:val="24"/>
+          <w:lang w:val="en-US"/>
         </w:rPr>
         <w:t xml:space="preserve"> 28264</w:t>
       </w:r>
@@ -475,12 +498,14 @@
         <w:ind w:left="72"/>
         <w:rPr>
           <w:rFonts w:cs="Times New Roman"/>
+          <w:lang w:val="en-US"/>
         </w:rPr>
       </w:pPr>
       <w:r>
         <w:rPr>
           <w:rFonts w:eastAsia="Times New Roman" w:cs="Times New Roman"/>
           <w:sz w:val="36"/>
+          <w:lang w:val="en-US"/>
         </w:rPr>
         <w:t xml:space="preserve"> </w:t>
       </w:r>
@@ -493,6 +518,7 @@
         <w:rPr>
           <w:rFonts w:eastAsia="Times New Roman" w:cs="Times New Roman"/>
           <w:b/>
+          <w:lang w:val="en-US"/>
         </w:rPr>
       </w:pPr>
     </w:p>
@@ -511,17 +537,40 @@
           <w:rFonts w:eastAsia="Times New Roman" w:cs="Times New Roman"/>
           <w:b/>
           <w:szCs w:val="24"/>
+          <w:lang w:val="en-US"/>
         </w:rPr>
         <w:t xml:space="preserve">Promotor: </w:t>
       </w:r>
+      <w:proofErr w:type="spellStart"/>
       <w:r>
         <w:rPr>
           <w:rFonts w:eastAsia="Times New Roman" w:cs="Times New Roman"/>
           <w:b/>
           <w:bCs/>
           <w:szCs w:val="24"/>
-        </w:rPr>
-        <w:t>dr hab. Witold Przygoda</w:t>
+          <w:lang w:val="en-US"/>
+        </w:rPr>
+        <w:t>dr</w:t>
+      </w:r>
+      <w:proofErr w:type="spellEnd"/>
+      <w:r>
+        <w:rPr>
+          <w:rFonts w:eastAsia="Times New Roman" w:cs="Times New Roman"/>
+          <w:b/>
+          <w:bCs/>
+          <w:szCs w:val="24"/>
+          <w:lang w:val="en-US"/>
+        </w:rPr>
+        <w:t xml:space="preserve"> hab. </w:t>
+      </w:r>
+      <w:r>
+        <w:rPr>
+          <w:rFonts w:eastAsia="Times New Roman" w:cs="Times New Roman"/>
+          <w:b/>
+          <w:bCs/>
+          <w:szCs w:val="24"/>
+        </w:rPr>
+        <w:t>Witold Przygoda</w:t>
       </w:r>
     </w:p>
     <w:p>
@@ -742,7 +791,7 @@
             <w:rPr>
               <w:rFonts w:cs="Times New Roman"/>
             </w:rPr>
-            <w:instrText xml:space="preserve"> TOC \o "1-3" \h \z \u </w:instrText>
+            <w:instrText xml:space="preserve"> TOC \o "1-1" \h \z \u </w:instrText>
           </w:r>
           <w:r>
             <w:rPr>
@@ -750,7 +799,7 @@
             </w:rPr>
             <w:fldChar w:fldCharType="separate"/>
           </w:r>
-          <w:hyperlink w:anchor="_Toc93008827" w:history="1">
+          <w:hyperlink w:anchor="_Toc93442477" w:history="1">
             <w:r>
               <w:rPr>
                 <w:rStyle w:val="Hipercze"/>
@@ -778,7 +827,7 @@
                 <w:noProof/>
                 <w:webHidden/>
               </w:rPr>
-              <w:instrText xml:space="preserve"> PAGEREF _Toc93008827 \h </w:instrText>
+              <w:instrText xml:space="preserve"> PAGEREF _Toc93442477 \h </w:instrText>
             </w:r>
             <w:r>
               <w:rPr>
@@ -823,7 +872,7 @@
               <w:lang w:eastAsia="pl-PL"/>
             </w:rPr>
           </w:pPr>
-          <w:hyperlink w:anchor="_Toc93008828" w:history="1">
+          <w:hyperlink w:anchor="_Toc93442478" w:history="1">
             <w:r>
               <w:rPr>
                 <w:rStyle w:val="Hipercze"/>
@@ -868,7 +917,7 @@
                 <w:noProof/>
                 <w:webHidden/>
               </w:rPr>
-              <w:instrText xml:space="preserve"> PAGEREF _Toc93008828 \h </w:instrText>
+              <w:instrText xml:space="preserve"> PAGEREF _Toc93442478 \h </w:instrText>
             </w:r>
             <w:r>
               <w:rPr>
@@ -913,7 +962,7 @@
               <w:lang w:eastAsia="pl-PL"/>
             </w:rPr>
           </w:pPr>
-          <w:hyperlink w:anchor="_Toc93008829" w:history="1">
+          <w:hyperlink w:anchor="_Toc93442479" w:history="1">
             <w:r>
               <w:rPr>
                 <w:rStyle w:val="Hipercze"/>
@@ -956,7 +1005,7 @@
                 <w:noProof/>
                 <w:webHidden/>
               </w:rPr>
-              <w:instrText xml:space="preserve"> PAGEREF _Toc93008829 \h </w:instrText>
+              <w:instrText xml:space="preserve"> PAGEREF _Toc93442479 \h </w:instrText>
             </w:r>
             <w:r>
               <w:rPr>
@@ -1001,7 +1050,7 @@
               <w:lang w:eastAsia="pl-PL"/>
             </w:rPr>
           </w:pPr>
-          <w:hyperlink w:anchor="_Toc93008830" w:history="1">
+          <w:hyperlink w:anchor="_Toc93442480" w:history="1">
             <w:r>
               <w:rPr>
                 <w:rStyle w:val="Hipercze"/>
@@ -1046,7 +1095,7 @@
                 <w:noProof/>
                 <w:webHidden/>
               </w:rPr>
-              <w:instrText xml:space="preserve"> PAGEREF _Toc93008830 \h </w:instrText>
+              <w:instrText xml:space="preserve"> PAGEREF _Toc93442480 \h </w:instrText>
             </w:r>
             <w:r>
               <w:rPr>
@@ -1091,7 +1140,7 @@
               <w:lang w:eastAsia="pl-PL"/>
             </w:rPr>
           </w:pPr>
-          <w:hyperlink w:anchor="_Toc93008831" w:history="1">
+          <w:hyperlink w:anchor="_Toc93442481" w:history="1">
             <w:r>
               <w:rPr>
                 <w:rStyle w:val="Hipercze"/>
@@ -1134,7 +1183,7 @@
                 <w:noProof/>
                 <w:webHidden/>
               </w:rPr>
-              <w:instrText xml:space="preserve"> PAGEREF _Toc93008831 \h </w:instrText>
+              <w:instrText xml:space="preserve"> PAGEREF _Toc93442481 \h </w:instrText>
             </w:r>
             <w:r>
               <w:rPr>
@@ -1179,7 +1228,7 @@
               <w:lang w:eastAsia="pl-PL"/>
             </w:rPr>
           </w:pPr>
-          <w:hyperlink w:anchor="_Toc93008832" w:history="1">
+          <w:hyperlink w:anchor="_Toc93442482" w:history="1">
             <w:r>
               <w:rPr>
                 <w:rStyle w:val="Hipercze"/>
@@ -1222,7 +1271,7 @@
                 <w:noProof/>
                 <w:webHidden/>
               </w:rPr>
-              <w:instrText xml:space="preserve"> PAGEREF _Toc93008832 \h </w:instrText>
+              <w:instrText xml:space="preserve"> PAGEREF _Toc93442482 \h </w:instrText>
             </w:r>
             <w:r>
               <w:rPr>
@@ -1242,7 +1291,7 @@
                 <w:noProof/>
                 <w:webHidden/>
               </w:rPr>
-              <w:t>7</w:t>
+              <w:t>8</w:t>
             </w:r>
             <w:r>
               <w:rPr>
@@ -1267,7 +1316,7 @@
               <w:lang w:eastAsia="pl-PL"/>
             </w:rPr>
           </w:pPr>
-          <w:hyperlink w:anchor="_Toc93008833" w:history="1">
+          <w:hyperlink w:anchor="_Toc93442483" w:history="1">
             <w:r>
               <w:rPr>
                 <w:rStyle w:val="Hipercze"/>
@@ -1289,7 +1338,7 @@
                 <w:rStyle w:val="Hipercze"/>
                 <w:noProof/>
               </w:rPr>
-              <w:t>Strona interntowa do zarządzania agregatami</w:t>
+              <w:t>Strona interntowa do zarządzania agregatami i kod serwera</w:t>
             </w:r>
             <w:r>
               <w:rPr>
@@ -1310,7 +1359,7 @@
                 <w:noProof/>
                 <w:webHidden/>
               </w:rPr>
-              <w:instrText xml:space="preserve"> PAGEREF _Toc93008833 \h </w:instrText>
+              <w:instrText xml:space="preserve"> PAGEREF _Toc93442483 \h </w:instrText>
             </w:r>
             <w:r>
               <w:rPr>
@@ -1330,7 +1379,7 @@
                 <w:noProof/>
                 <w:webHidden/>
               </w:rPr>
-              <w:t>7</w:t>
+              <w:t>12</w:t>
             </w:r>
             <w:r>
               <w:rPr>
@@ -1355,7 +1404,7 @@
               <w:lang w:eastAsia="pl-PL"/>
             </w:rPr>
           </w:pPr>
-          <w:hyperlink w:anchor="_Toc93008834" w:history="1">
+          <w:hyperlink w:anchor="_Toc93442484" w:history="1">
             <w:r>
               <w:rPr>
                 <w:rStyle w:val="Hipercze"/>
@@ -1398,7 +1447,7 @@
                 <w:noProof/>
                 <w:webHidden/>
               </w:rPr>
-              <w:instrText xml:space="preserve"> PAGEREF _Toc93008834 \h </w:instrText>
+              <w:instrText xml:space="preserve"> PAGEREF _Toc93442484 \h </w:instrText>
             </w:r>
             <w:r>
               <w:rPr>
@@ -1418,7 +1467,7 @@
                 <w:noProof/>
                 <w:webHidden/>
               </w:rPr>
-              <w:t>7</w:t>
+              <w:t>12</w:t>
             </w:r>
             <w:r>
               <w:rPr>
@@ -1443,7 +1492,7 @@
               <w:lang w:eastAsia="pl-PL"/>
             </w:rPr>
           </w:pPr>
-          <w:hyperlink w:anchor="_Toc93008835" w:history="1">
+          <w:hyperlink w:anchor="_Toc93442485" w:history="1">
             <w:r>
               <w:rPr>
                 <w:rStyle w:val="Hipercze"/>
@@ -1486,7 +1535,7 @@
                 <w:noProof/>
                 <w:webHidden/>
               </w:rPr>
-              <w:instrText xml:space="preserve"> PAGEREF _Toc93008835 \h </w:instrText>
+              <w:instrText xml:space="preserve"> PAGEREF _Toc93442485 \h </w:instrText>
             </w:r>
             <w:r>
               <w:rPr>
@@ -1506,7 +1555,7 @@
                 <w:noProof/>
                 <w:webHidden/>
               </w:rPr>
-              <w:t>7</w:t>
+              <w:t>12</w:t>
             </w:r>
             <w:r>
               <w:rPr>
@@ -1531,7 +1580,7 @@
               <w:lang w:eastAsia="pl-PL"/>
             </w:rPr>
           </w:pPr>
-          <w:hyperlink w:anchor="_Toc93008836" w:history="1">
+          <w:hyperlink w:anchor="_Toc93442486" w:history="1">
             <w:r>
               <w:rPr>
                 <w:rStyle w:val="Hipercze"/>
@@ -1574,7 +1623,7 @@
                 <w:noProof/>
                 <w:webHidden/>
               </w:rPr>
-              <w:instrText xml:space="preserve"> PAGEREF _Toc93008836 \h </w:instrText>
+              <w:instrText xml:space="preserve"> PAGEREF _Toc93442486 \h </w:instrText>
             </w:r>
             <w:r>
               <w:rPr>
@@ -1594,7 +1643,7 @@
                 <w:noProof/>
                 <w:webHidden/>
               </w:rPr>
-              <w:t>7</w:t>
+              <w:t>12</w:t>
             </w:r>
             <w:r>
               <w:rPr>
@@ -1619,7 +1668,7 @@
               <w:lang w:eastAsia="pl-PL"/>
             </w:rPr>
           </w:pPr>
-          <w:hyperlink w:anchor="_Toc93008837" w:history="1">
+          <w:hyperlink w:anchor="_Toc93442487" w:history="1">
             <w:r>
               <w:rPr>
                 <w:rStyle w:val="Hipercze"/>
@@ -1664,7 +1713,7 @@
                 <w:noProof/>
                 <w:webHidden/>
               </w:rPr>
-              <w:instrText xml:space="preserve"> PAGEREF _Toc93008837 \h </w:instrText>
+              <w:instrText xml:space="preserve"> PAGEREF _Toc93442487 \h </w:instrText>
             </w:r>
             <w:r>
               <w:rPr>
@@ -1684,7 +1733,7 @@
                 <w:noProof/>
                 <w:webHidden/>
               </w:rPr>
-              <w:t>7</w:t>
+              <w:t>13</w:t>
             </w:r>
             <w:r>
               <w:rPr>
@@ -1709,7 +1758,7 @@
               <w:lang w:eastAsia="pl-PL"/>
             </w:rPr>
           </w:pPr>
-          <w:hyperlink w:anchor="_Toc93008838" w:history="1">
+          <w:hyperlink w:anchor="_Toc93442488" w:history="1">
             <w:r>
               <w:rPr>
                 <w:rStyle w:val="Hipercze"/>
@@ -1754,7 +1803,7 @@
                 <w:noProof/>
                 <w:webHidden/>
               </w:rPr>
-              <w:instrText xml:space="preserve"> PAGEREF _Toc93008838 \h </w:instrText>
+              <w:instrText xml:space="preserve"> PAGEREF _Toc93442488 \h </w:instrText>
             </w:r>
             <w:r>
               <w:rPr>
@@ -1774,7 +1823,7 @@
                 <w:noProof/>
                 <w:webHidden/>
               </w:rPr>
-              <w:t>8</w:t>
+              <w:t>14</w:t>
             </w:r>
             <w:r>
               <w:rPr>
@@ -1799,11 +1848,10 @@
               <w:lang w:eastAsia="pl-PL"/>
             </w:rPr>
           </w:pPr>
-          <w:hyperlink w:anchor="_Toc93008839" w:history="1">
+          <w:hyperlink w:anchor="_Toc93442489" w:history="1">
             <w:r>
               <w:rPr>
                 <w:rStyle w:val="Hipercze"/>
-                <w:rFonts w:cs="Times New Roman"/>
                 <w:noProof/>
               </w:rPr>
               <w:t>6</w:t>
@@ -1820,10 +1868,9 @@
             <w:r>
               <w:rPr>
                 <w:rStyle w:val="Hipercze"/>
-                <w:rFonts w:cs="Times New Roman"/>
-                <w:noProof/>
-              </w:rPr>
-              <w:t>Załączniki</w:t>
+                <w:noProof/>
+              </w:rPr>
+              <w:t>Spis rysunków</w:t>
             </w:r>
             <w:r>
               <w:rPr>
@@ -1844,7 +1891,7 @@
                 <w:noProof/>
                 <w:webHidden/>
               </w:rPr>
-              <w:instrText xml:space="preserve"> PAGEREF _Toc93008839 \h </w:instrText>
+              <w:instrText xml:space="preserve"> PAGEREF _Toc93442489 \h </w:instrText>
             </w:r>
             <w:r>
               <w:rPr>
@@ -1864,7 +1911,7 @@
                 <w:noProof/>
                 <w:webHidden/>
               </w:rPr>
-              <w:t>8</w:t>
+              <w:t>14</w:t>
             </w:r>
             <w:r>
               <w:rPr>
@@ -1877,6 +1924,97 @@
         </w:p>
         <w:p>
           <w:pPr>
+            <w:pStyle w:val="Spistreci1"/>
+            <w:tabs>
+              <w:tab w:val="left" w:pos="880"/>
+              <w:tab w:val="right" w:leader="dot" w:pos="9062"/>
+            </w:tabs>
+            <w:rPr>
+              <w:rFonts w:asciiTheme="minorHAnsi" w:hAnsiTheme="minorHAnsi"/>
+              <w:noProof/>
+              <w:sz w:val="22"/>
+              <w:lang w:eastAsia="pl-PL"/>
+            </w:rPr>
+          </w:pPr>
+          <w:hyperlink w:anchor="_Toc93442490" w:history="1">
+            <w:r>
+              <w:rPr>
+                <w:rStyle w:val="Hipercze"/>
+                <w:rFonts w:cs="Times New Roman"/>
+                <w:noProof/>
+              </w:rPr>
+              <w:t>7</w:t>
+            </w:r>
+            <w:r>
+              <w:rPr>
+                <w:rFonts w:asciiTheme="minorHAnsi" w:hAnsiTheme="minorHAnsi"/>
+                <w:noProof/>
+                <w:sz w:val="22"/>
+                <w:lang w:eastAsia="pl-PL"/>
+              </w:rPr>
+              <w:tab/>
+            </w:r>
+            <w:r>
+              <w:rPr>
+                <w:rStyle w:val="Hipercze"/>
+                <w:rFonts w:cs="Times New Roman"/>
+                <w:noProof/>
+              </w:rPr>
+              <w:t>Załączniki</w:t>
+            </w:r>
+            <w:r>
+              <w:rPr>
+                <w:noProof/>
+                <w:webHidden/>
+              </w:rPr>
+              <w:tab/>
+            </w:r>
+            <w:r>
+              <w:rPr>
+                <w:noProof/>
+                <w:webHidden/>
+              </w:rPr>
+              <w:fldChar w:fldCharType="begin"/>
+            </w:r>
+            <w:r>
+              <w:rPr>
+                <w:noProof/>
+                <w:webHidden/>
+              </w:rPr>
+              <w:instrText xml:space="preserve"> PAGEREF _Toc93442490 \h </w:instrText>
+            </w:r>
+            <w:r>
+              <w:rPr>
+                <w:noProof/>
+                <w:webHidden/>
+              </w:rPr>
+            </w:r>
+            <w:r>
+              <w:rPr>
+                <w:noProof/>
+                <w:webHidden/>
+              </w:rPr>
+              <w:fldChar w:fldCharType="separate"/>
+            </w:r>
+            <w:r>
+              <w:rPr>
+                <w:noProof/>
+                <w:webHidden/>
+              </w:rPr>
+              <w:t>14</w:t>
+            </w:r>
+            <w:r>
+              <w:rPr>
+                <w:noProof/>
+                <w:webHidden/>
+              </w:rPr>
+              <w:fldChar w:fldCharType="end"/>
+            </w:r>
+          </w:hyperlink>
+        </w:p>
+        <w:p>
+          <w:pPr>
+            <w:ind w:firstLine="0"/>
             <w:rPr>
               <w:rFonts w:cs="Times New Roman"/>
             </w:rPr>
@@ -1884,8 +2022,6 @@
           <w:r>
             <w:rPr>
               <w:rFonts w:cs="Times New Roman"/>
-              <w:b/>
-              <w:bCs/>
             </w:rPr>
             <w:fldChar w:fldCharType="end"/>
           </w:r>
@@ -1894,6 +2030,8 @@
     </w:sdt>
     <w:p>
       <w:pPr>
+        <w:spacing w:line="252" w:lineRule="auto"/>
+        <w:ind w:firstLine="0"/>
         <w:rPr>
           <w:rFonts w:eastAsia="Times New Roman" w:cs="Times New Roman"/>
           <w:b/>
@@ -1916,7 +2054,7 @@
           <w:rFonts w:eastAsia="Times New Roman" w:cs="Times New Roman"/>
         </w:rPr>
       </w:pPr>
-      <w:bookmarkStart w:id="0" w:name="_Toc93008827"/>
+      <w:bookmarkStart w:id="0" w:name="_Toc93442477"/>
       <w:r>
         <w:rPr>
           <w:rFonts w:eastAsia="Times New Roman" w:cs="Times New Roman"/>
@@ -1995,7 +2133,7 @@
           <w:rFonts w:cs="Times New Roman"/>
         </w:rPr>
       </w:pPr>
-      <w:bookmarkStart w:id="1" w:name="_Toc93008828"/>
+      <w:bookmarkStart w:id="1" w:name="_Toc93442478"/>
       <w:r>
         <w:rPr>
           <w:rFonts w:cs="Times New Roman"/>
@@ -2017,10 +2155,28 @@
         <w:t xml:space="preserve">Celem pracy jest stworzenie aplikacji </w:t>
       </w:r>
       <w:r>
-        <w:t xml:space="preserve">mobilnej systemu Android pozwalającej użytkownikowi przeglądanie listy polecanych artykułów, która będzie pobierana i aktualizowana z serwera bazodanowego.  Aplikacja po naciśnięciu przez użytkownika w artykuł otworzy okno domyślnej przeglądarki zainstalowanej na urządzeniu i załaduje wybrany przez użytkownika artykuł. Użytkownik ze specjalnej zakładki będzie mógł przeglądać dostępne agregaty i je zasubskrybować dzięki czemu artykuły z tego agregatu będą się pojawiać w głównej zakładce aplikacji. Ponadto użytkownik będzie mógł śledzić wiadomości bez konieczności subskrypcji żadnego z agregatów dzięki systemowi tagów przy wykorzystaniu którego będzie mógł np. śledzić artykułu dotyczącego wydarzeń z wybranej przez siebie miejscowości, lub na podstawie innych, wybranych przez niego tagów. Aplikacje będzie też oferować możliwość odfiltrowania z listy wyników artykułów nieistotnych za pomocą kilkustopniowej własności ważność każdego artykułu, która będzie ustalana </w:t>
-      </w:r>
-      <w:r>
-        <w:t>przez zarządzających poszczególnymi agregatami, a w przypadku niesubskrybowania żadnego z agregatów na podstawie średniej ważności przydzielonej do artykułu. W przypadku gdy użytkownik aplikacji nie będzie miał czasu by zapoznać się z treścią artykułu, lub gdy z innych powodów będzie chciał zapisać artykuł do przeczytania w innym terminie otrzymaną taką funkcję, oraz specjalną zakładkę przechowującą zapisane przez użytkownika artykuły.</w:t>
+        <w:t>mobilnej systemu Android pozwalającej użytkownikowi przeglądanie listy polecanych artykułów, która będzie pobierana i</w:t>
+      </w:r>
+      <w:r>
+        <w:t> </w:t>
+      </w:r>
+      <w:r>
+        <w:t>aktualizowana z serwera bazodanowego.  Aplikacja po naciśnięciu przez użytkownika w</w:t>
+      </w:r>
+      <w:r>
+        <w:t> </w:t>
+      </w:r>
+      <w:r>
+        <w:t xml:space="preserve">artykuł otworzy okno domyślnej przeglądarki zainstalowanej na urządzeniu i załaduje wybrany przez użytkownika artykuł. Użytkownik ze specjalnej zakładki będzie mógł przeglądać dostępne agregaty i je zasubskrybować dzięki czemu artykuły z tego agregatu będą się pojawiać w głównej zakładce aplikacji. Ponadto użytkownik będzie mógł śledzić wiadomości bez konieczności subskrypcji żadnego z agregatów dzięki systemowi tagów przy wykorzystaniu którego będzie mógł np. śledzić artykułu dotyczącego wydarzeń z wybranej przez siebie miejscowości, lub na podstawie innych, wybranych przez niego tagów. Aplikacje będzie też oferować możliwość odfiltrowania z listy wyników artykułów nieistotnych za pomocą kilkustopniowej własności ważność każdego artykułu, która będzie ustalana </w:t>
+      </w:r>
+      <w:r>
+        <w:t>przez zarządzających poszczególnymi agregatami, a w przypadku niesubskrybowania żadnego z</w:t>
+      </w:r>
+      <w:r>
+        <w:t> </w:t>
+      </w:r>
+      <w:r>
+        <w:t>agregatów na podstawie średniej ważności przydzielonej do artykułu. W przypadku gdy użytkownik aplikacji nie będzie miał czasu by zapoznać się z treścią artykułu, lub gdy z innych powodów będzie chciał zapisać artykuł do przeczytania w innym terminie otrzymaną taką funkcję, oraz specjalną zakładkę przechowującą zapisane przez użytkownika artykuły.</w:t>
       </w:r>
     </w:p>
     <w:p>
@@ -2045,7 +2201,7 @@
           <w:numId w:val="8"/>
         </w:numPr>
       </w:pPr>
-      <w:bookmarkStart w:id="2" w:name="_Toc93008829"/>
+      <w:bookmarkStart w:id="2" w:name="_Toc93442479"/>
       <w:r>
         <w:lastRenderedPageBreak/>
         <w:t>Środowiska programowe</w:t>
@@ -2060,7 +2216,13 @@
         <w:t xml:space="preserve"> otwarto źródłowe</w:t>
       </w:r>
       <w:r>
-        <w:t xml:space="preserve"> środowisko programistyczne dla mobilnych systemów operacyjnych Android. Środowisko oferuje obsługę języków programowania takich jak m.in. Java, C++, Kotlin. Zawiera funkcjonalności takie jak budowanie interfejsu aplikacji za pomocą narzędzia graficznego, zintegrowany emulator pozwalający przetestować działanie aplikacji z poziomu komputera, oraz narzędzia do kontroli kompatybilności aplikacji z poszczególnymi wersjami systemu Android</w:t>
+        <w:t xml:space="preserve"> środowisko programistyczne dla mobilnych systemów operacyjnych Android. Środowisko oferuje obsługę języków programowania takich jak m.in. Java, C++, Kotlin. Zawiera funkcjonalności takie jak budowanie interfejsu aplikacji za pomocą narzędzia graficznego, zintegrowany emulator pozwalający przetestować działanie aplikacji z poziomu komputera, oraz narzędzia do kontroli kompatybilności aplikacji z</w:t>
+      </w:r>
+      <w:r>
+        <w:t> </w:t>
+      </w:r>
+      <w:r>
+        <w:t>poszczególnymi wersjami systemu Android</w:t>
       </w:r>
       <w:r>
         <w:t>, a także funkcję automatycznego tłumaczenia kodu języka Java na kod w języku Kotlin. Aplikacja będzie pisana w językach Kotlin oraz Java, a do tworzenia interfejsu graficznego wykorzystane będzie narzędzie do graficznego generowania interfejsu oraz język znaczników XML.</w:t>
@@ -2076,13 +2238,8 @@
       <w:r>
         <w:t xml:space="preserve">cą </w:t>
       </w:r>
-      <w:proofErr w:type="spellStart"/>
-      <w:r>
-        <w:t>USBWebserver</w:t>
-      </w:r>
-      <w:proofErr w:type="spellEnd"/>
-      <w:r>
-        <w:t xml:space="preserve"> program</w:t>
+      <w:r>
+        <w:t>USBWebserver program</w:t>
       </w:r>
       <w:r>
         <w:t>u</w:t>
@@ -2100,15 +2257,7 @@
         <w:t xml:space="preserve"> oraz</w:t>
       </w:r>
       <w:r>
-        <w:t xml:space="preserve"> </w:t>
-      </w:r>
-      <w:proofErr w:type="spellStart"/>
-      <w:r>
-        <w:t>phpMyAdmin</w:t>
-      </w:r>
-      <w:proofErr w:type="spellEnd"/>
-      <w:r>
-        <w:t xml:space="preserve">. Pozwala </w:t>
+        <w:t xml:space="preserve"> phpMyAdmin. Pozwala </w:t>
       </w:r>
       <w:r>
         <w:t xml:space="preserve">on </w:t>
@@ -2136,13 +2285,8 @@
       <w:r>
         <w:t xml:space="preserve">  </w:t>
       </w:r>
-      <w:proofErr w:type="spellStart"/>
-      <w:r>
-        <w:t>phpMyAdmin</w:t>
-      </w:r>
-      <w:proofErr w:type="spellEnd"/>
-      <w:r>
-        <w:t>/MySQL</w:t>
+      <w:r>
+        <w:t>phpMyAdmin/MySQL</w:t>
       </w:r>
       <w:r>
         <w:t xml:space="preserve"> będącego</w:t>
@@ -2199,7 +2343,7 @@
           <w:rFonts w:cs="Times New Roman"/>
         </w:rPr>
       </w:pPr>
-      <w:bookmarkStart w:id="3" w:name="_Toc93008830"/>
+      <w:bookmarkStart w:id="3" w:name="_Toc93442480"/>
       <w:r>
         <w:rPr>
           <w:rFonts w:cs="Times New Roman"/>
@@ -2232,7 +2376,7 @@
           <w:numId w:val="8"/>
         </w:numPr>
       </w:pPr>
-      <w:bookmarkStart w:id="4" w:name="_Toc93008831"/>
+      <w:bookmarkStart w:id="4" w:name="_Toc93442481"/>
       <w:r>
         <w:t>Aplikacja mobilna</w:t>
       </w:r>
@@ -2252,6 +2396,24 @@
         <w:t>hgfh</w:t>
       </w:r>
       <w:proofErr w:type="spellEnd"/>
+    </w:p>
+    <w:p>
+      <w:pPr>
+        <w:spacing w:line="252" w:lineRule="auto"/>
+        <w:ind w:firstLine="0"/>
+        <w:rPr>
+          <w:rFonts w:eastAsiaTheme="majorEastAsia" w:cstheme="majorBidi"/>
+          <w:b/>
+          <w:bCs/>
+          <w:caps/>
+          <w:spacing w:val="4"/>
+          <w:sz w:val="32"/>
+          <w:szCs w:val="28"/>
+        </w:rPr>
+      </w:pPr>
+      <w:r>
+        <w:br w:type="page"/>
+      </w:r>
     </w:p>
     <w:p>
       <w:pPr>
@@ -2261,27 +2423,506 @@
           <w:numId w:val="8"/>
         </w:numPr>
       </w:pPr>
-      <w:bookmarkStart w:id="5" w:name="_Toc93008832"/>
-      <w:r>
+      <w:bookmarkStart w:id="5" w:name="_Toc93442482"/>
+      <w:r>
+        <w:lastRenderedPageBreak/>
         <w:t>System bazodanowy</w:t>
       </w:r>
       <w:bookmarkEnd w:id="5"/>
     </w:p>
     <w:p>
-      <w:pPr>
-        <w:rPr>
-          <w:color w:val="ED7D31" w:themeColor="accent2"/>
-        </w:rPr>
-      </w:pPr>
+      <w:r>
+        <w:t xml:space="preserve">Baza danych korzystać będzie z ustandaryzowanego systemu nazewnictwa. Wszelkie nazwy zapisane będą w języku angielskim, który jest standardowym sposobem </w:t>
+      </w:r>
+      <w:r>
+        <w:t>zapisu</w:t>
+      </w:r>
+      <w:r>
+        <w:t xml:space="preserve"> </w:t>
+      </w:r>
+      <w:r>
+        <w:t>w</w:t>
+      </w:r>
+      <w:r>
+        <w:t> informatyce. Nazwy tabel zapisywane małymi literami w liczbie mnogiej. Nazwy każdej kolumny zaczynać się będą z dużej litery i będą zapisywane w liczbie pojedynczej</w:t>
+      </w:r>
+      <w:r>
+        <w:t xml:space="preserve">, </w:t>
+      </w:r>
+      <w:r>
+        <w:t>w</w:t>
+      </w:r>
+      <w:r>
+        <w:t> </w:t>
+      </w:r>
+      <w:r>
+        <w:t>przypadku</w:t>
+      </w:r>
+      <w:r>
+        <w:t xml:space="preserve"> wystąpienia więcej niż jednego słowa oddzielane one będą znakiem „_”</w:t>
+      </w:r>
+      <w:r>
+        <w:t xml:space="preserve">. </w:t>
+      </w:r>
+      <w:r>
+        <w:t>K</w:t>
+      </w:r>
+      <w:r>
+        <w:t>lucz główn</w:t>
+      </w:r>
+      <w:r>
+        <w:t>y</w:t>
+      </w:r>
+      <w:r>
+        <w:t xml:space="preserve"> będzie zapisan</w:t>
+      </w:r>
+      <w:r>
+        <w:t>y</w:t>
+      </w:r>
+      <w:r>
+        <w:t xml:space="preserve"> jak</w:t>
+      </w:r>
+      <w:r>
+        <w:t>o</w:t>
+      </w:r>
+      <w:r>
+        <w:t xml:space="preserve"> </w:t>
+      </w:r>
       <w:proofErr w:type="spellStart"/>
       <w:r>
-        <w:rPr>
-          <w:color w:val="ED7D31" w:themeColor="accent2"/>
-        </w:rPr>
-        <w:t>Hdhd</w:t>
+        <w:t>ID_</w:t>
+      </w:r>
+      <w:r>
+        <w:t>nazwa_tabeli</w:t>
       </w:r>
       <w:proofErr w:type="spellEnd"/>
-    </w:p>
+      <w:r>
+        <w:t>, gdzie nazwa będzie zapisaną w liczbie pojedynczej nazwą tabeli do której należy. Klucz obcy zapisywany będzie w analogicznej formie, zmienionym o kolejność zapisu słów tak, że nazwa tabeli będzie zapisana jako pierwsza i po niej będzie dodany człon „ID:. Nazwy tabel łączących będą zapisywane stosując nazwy łączonych tabel oddzielając je znakiem „-”,</w:t>
+      </w:r>
+      <w:r>
+        <w:t xml:space="preserve"> lub inaczej gdy tabela będzie przechowywać dane inne niż te niezbędne do jej funkcjonowania i znacząco rozbudowujące jej funkcjonalność, </w:t>
+      </w:r>
+      <w:r>
+        <w:t>klucz główny tabeli będzie zapisywany stosując człon „ID_”, oraz dwie pierwsze litery łączonych tabel oddzielonych znakiem „-”.</w:t>
+      </w:r>
+    </w:p>
+    <w:p>
+      <w:pPr>
+        <w:pStyle w:val="Nagwek2"/>
+      </w:pPr>
+      <w:bookmarkStart w:id="6" w:name="_Toc93431273"/>
+      <w:r>
+        <w:t>Tabela użytkownicy</w:t>
+      </w:r>
+      <w:bookmarkEnd w:id="6"/>
+    </w:p>
+    <w:p>
+      <w:r>
+        <w:t>Aplikacja w bazie danych będzie przechowywać numer ID użytkownika, nadawany automatycznie w celu identyfikacji przez system, jego nazwę wymyśloną</w:t>
+      </w:r>
+      <w:r>
+        <w:t xml:space="preserve"> i wybraną</w:t>
+      </w:r>
+      <w:r>
+        <w:t xml:space="preserve"> przez użytkownika</w:t>
+      </w:r>
+      <w:r>
+        <w:t xml:space="preserve"> w momencie rejestracji, nazwa musi być unikalna i nie będzie możliwości jej zmiany po zarejestrowaniu konta, adres e-mail w celu zapewnienia możliwości odzyskania hasła, oraz krótki opis. Opis ten jest sposobem by przekazać przez użytkownika krótką notatkę o sobie i może być edytowany w każdej chwili. Pola nazwy użytkownika, hasła oraz adresu</w:t>
+      </w:r>
+      <w:r>
+        <w:t xml:space="preserve"> </w:t>
+      </w:r>
+      <w:r>
+        <w:t>e-</w:t>
+      </w:r>
+      <w:r>
+        <w:t>m</w:t>
+      </w:r>
+      <w:r>
+        <w:t>ail są obowiązkowe.</w:t>
+      </w:r>
+    </w:p>
+    <w:p>
+      <w:r>
+        <w:t xml:space="preserve">Dodatkowo w przypadku głównego zarządzającego </w:t>
+      </w:r>
+      <w:r>
+        <w:t>agregatem obowiązkowym jest uzupełnienie danych osobistych, czyli imienia, nazwiska, daty urodzenia, oraz adresu zamieszkania przechowywanych w osobnej tabeli</w:t>
+      </w:r>
+      <w:r>
+        <w:t>, połączonej tak jak na rysunku poniżej.</w:t>
+      </w:r>
+    </w:p>
+    <w:p/>
+    <w:p>
+      <w:pPr>
+        <w:keepNext/>
+        <w:jc w:val="center"/>
+      </w:pPr>
+      <w:r>
+        <w:rPr>
+          <w:noProof/>
+        </w:rPr>
+        <w:lastRenderedPageBreak/>
+        <w:drawing>
+          <wp:inline distT="0" distB="0" distL="0" distR="0" wp14:anchorId="5C6CCCB9" wp14:editId="54F6B291">
+            <wp:extent cx="3771900" cy="2228850"/>
+            <wp:effectExtent l="0" t="0" r="0" b="0"/>
+            <wp:docPr id="8" name="Obraz 8"/>
+            <wp:cNvGraphicFramePr>
+              <a:graphicFrameLocks xmlns:a="http://schemas.openxmlformats.org/drawingml/2006/main" noChangeAspect="1"/>
+            </wp:cNvGraphicFramePr>
+            <a:graphic xmlns:a="http://schemas.openxmlformats.org/drawingml/2006/main">
+              <a:graphicData uri="http://schemas.openxmlformats.org/drawingml/2006/picture">
+                <pic:pic xmlns:pic="http://schemas.openxmlformats.org/drawingml/2006/picture">
+                  <pic:nvPicPr>
+                    <pic:cNvPr id="1" name=""/>
+                    <pic:cNvPicPr/>
+                  </pic:nvPicPr>
+                  <pic:blipFill>
+                    <a:blip r:embed="rId8"/>
+                    <a:stretch>
+                      <a:fillRect/>
+                    </a:stretch>
+                  </pic:blipFill>
+                  <pic:spPr>
+                    <a:xfrm>
+                      <a:off x="0" y="0"/>
+                      <a:ext cx="3771900" cy="2228850"/>
+                    </a:xfrm>
+                    <a:prstGeom prst="rect">
+                      <a:avLst/>
+                    </a:prstGeom>
+                  </pic:spPr>
+                </pic:pic>
+              </a:graphicData>
+            </a:graphic>
+          </wp:inline>
+        </w:drawing>
+      </w:r>
+    </w:p>
+    <w:p>
+      <w:pPr>
+        <w:pStyle w:val="Legenda"/>
+      </w:pPr>
+      <w:bookmarkStart w:id="7" w:name="_Toc93442438"/>
+      <w:r>
+        <w:t xml:space="preserve">Rysunek </w:t>
+      </w:r>
+      <w:r>
+        <w:fldChar w:fldCharType="begin"/>
+      </w:r>
+      <w:r>
+        <w:instrText xml:space="preserve"> SEQ Rysunek \* ARABIC </w:instrText>
+      </w:r>
+      <w:r>
+        <w:fldChar w:fldCharType="separate"/>
+      </w:r>
+      <w:r>
+        <w:rPr>
+          <w:noProof/>
+        </w:rPr>
+        <w:t>1</w:t>
+      </w:r>
+      <w:r>
+        <w:fldChar w:fldCharType="end"/>
+      </w:r>
+      <w:r>
+        <w:t>. Tabele przechowujące dane użytkownika</w:t>
+      </w:r>
+      <w:bookmarkEnd w:id="7"/>
+    </w:p>
+    <w:p/>
+    <w:p>
+      <w:pPr>
+        <w:pStyle w:val="Nagwek2"/>
+      </w:pPr>
+      <w:bookmarkStart w:id="8" w:name="_Toc93431274"/>
+      <w:r>
+        <w:t>Połączenia użytkowników z zarządzanymi agregatami</w:t>
+      </w:r>
+      <w:bookmarkEnd w:id="8"/>
+    </w:p>
+    <w:p>
+      <w:r>
+        <w:t xml:space="preserve">Aplikacja </w:t>
+      </w:r>
+      <w:r>
+        <w:t>powinna umożliwiać zarządzanie poszczególnymi agregatami dla wielu użytkowników, aby zapewnić administratorowi możliwość łatwego i przejrzystego podglądu historii zmian dokonywanych przez każdego z użytkownik</w:t>
+      </w:r>
+      <w:r>
+        <w:t>ów</w:t>
+      </w:r>
+      <w:r>
+        <w:t xml:space="preserve"> mających uprawnienia do </w:t>
+      </w:r>
+      <w:r>
+        <w:t>zarządzania agregatem. A z racji faktu, że użytkownik może wyrażać chęć zarządzania więcej niż jednym agregatem np. w sytuacji gdy organizacja do której należy podjęła decyzję by tworzyć więcej niż jeden agregat aby zapewnić swoim użytkownikom jak najlepsze dopasowanie do ich preferencji. Z tego powodu koniecznym jest umieszczenie tabeli łączącej, która przechowywać będzie klucze identyfikujące z tabel przechowujących dane użytkowników i agregatów.</w:t>
+      </w:r>
+      <w:r>
+        <w:t xml:space="preserve"> Dzięki zastosowaniu tabeli łączącej dowolny użytkownik będzie mógł być połączony z dowolną liczbą agregatów, a jednocześnie każdy z tych agregatów będzie mógł być połączony z dowolną liczbą zarządzających nim użytkowników.</w:t>
+      </w:r>
+      <w:r>
+        <w:t xml:space="preserve"> Połączenie tabel wykonane jest jak na rysunku poniżej.</w:t>
+      </w:r>
+      <w:r>
+        <w:t xml:space="preserve"> </w:t>
+      </w:r>
+    </w:p>
+    <w:p>
+      <w:r>
+        <w:t>W tabeli łączącej zawiera się też kolumna definiująca uprawnienia użytkownika do wprowadzania zmian w agregacie.</w:t>
+      </w:r>
+      <w:r>
+        <w:t xml:space="preserve"> Uprawnienia są zapisywane i odczytywane w sposób binarny, a przechowywane w bazie po zamianie tej liczby na system dziesiętny. Liczba jeden oznacza posiadanie danego uprawnienia, a zero jego brak. Uprawnienia licząc od pozycji najmniejszej do największej to: główny administrator (może być tylko jeden dla danego agregatu), usuwanie administratorów agregatu, zmiana ról, dodawanie nowych </w:t>
+      </w:r>
+      <w:r>
+        <w:lastRenderedPageBreak/>
+        <w:t>administratorów, usuwanie artykułów, wprowadzanie zmian w artykułach, dodawanie artykułów.</w:t>
+      </w:r>
+    </w:p>
+    <w:p/>
+    <w:p>
+      <w:pPr>
+        <w:keepNext/>
+        <w:jc w:val="center"/>
+      </w:pPr>
+      <w:r>
+        <w:rPr>
+          <w:noProof/>
+        </w:rPr>
+        <w:drawing>
+          <wp:inline distT="0" distB="0" distL="0" distR="0" wp14:anchorId="231043DD" wp14:editId="0A4D6809">
+            <wp:extent cx="5760720" cy="1929130"/>
+            <wp:effectExtent l="0" t="0" r="0" b="0"/>
+            <wp:docPr id="9" name="Obraz 9"/>
+            <wp:cNvGraphicFramePr>
+              <a:graphicFrameLocks xmlns:a="http://schemas.openxmlformats.org/drawingml/2006/main" noChangeAspect="1"/>
+            </wp:cNvGraphicFramePr>
+            <a:graphic xmlns:a="http://schemas.openxmlformats.org/drawingml/2006/main">
+              <a:graphicData uri="http://schemas.openxmlformats.org/drawingml/2006/picture">
+                <pic:pic xmlns:pic="http://schemas.openxmlformats.org/drawingml/2006/picture">
+                  <pic:nvPicPr>
+                    <pic:cNvPr id="1" name=""/>
+                    <pic:cNvPicPr/>
+                  </pic:nvPicPr>
+                  <pic:blipFill>
+                    <a:blip r:embed="rId9"/>
+                    <a:stretch>
+                      <a:fillRect/>
+                    </a:stretch>
+                  </pic:blipFill>
+                  <pic:spPr>
+                    <a:xfrm>
+                      <a:off x="0" y="0"/>
+                      <a:ext cx="5760720" cy="1929130"/>
+                    </a:xfrm>
+                    <a:prstGeom prst="rect">
+                      <a:avLst/>
+                    </a:prstGeom>
+                  </pic:spPr>
+                </pic:pic>
+              </a:graphicData>
+            </a:graphic>
+          </wp:inline>
+        </w:drawing>
+      </w:r>
+    </w:p>
+    <w:p>
+      <w:pPr>
+        <w:pStyle w:val="Legenda"/>
+      </w:pPr>
+      <w:bookmarkStart w:id="9" w:name="_Toc93442439"/>
+      <w:r>
+        <w:t xml:space="preserve">Rysunek </w:t>
+      </w:r>
+      <w:r>
+        <w:fldChar w:fldCharType="begin"/>
+      </w:r>
+      <w:r>
+        <w:instrText xml:space="preserve"> SEQ Rysunek \* ARABIC </w:instrText>
+      </w:r>
+      <w:r>
+        <w:fldChar w:fldCharType="separate"/>
+      </w:r>
+      <w:r>
+        <w:rPr>
+          <w:noProof/>
+        </w:rPr>
+        <w:t>2</w:t>
+      </w:r>
+      <w:r>
+        <w:fldChar w:fldCharType="end"/>
+      </w:r>
+      <w:r>
+        <w:t>.</w:t>
+      </w:r>
+      <w:r>
+        <w:t xml:space="preserve"> Tabele obsługujące</w:t>
+      </w:r>
+      <w:r>
+        <w:t xml:space="preserve"> połączenie użytkownika z agregatem</w:t>
+      </w:r>
+      <w:bookmarkEnd w:id="9"/>
+    </w:p>
+    <w:p/>
+    <w:p>
+      <w:pPr>
+        <w:pStyle w:val="Nagwek2"/>
+      </w:pPr>
+      <w:r>
+        <w:t>Główna część działania agregatu</w:t>
+      </w:r>
+    </w:p>
+    <w:p>
+      <w:r>
+        <w:t>Zarządzanie agregatem będzie realizowane za pomocą tabeli „</w:t>
+      </w:r>
+      <w:r>
+        <w:rPr>
+          <w:lang w:val="en-US"/>
+        </w:rPr>
+        <w:t>aggregates</w:t>
+      </w:r>
+      <w:r>
+        <w:t>” przechowującej nazwę agregatu, oraz jego krótki opis, tabeli „</w:t>
+      </w:r>
+      <w:r>
+        <w:rPr>
+          <w:lang w:val="en-US"/>
+        </w:rPr>
+        <w:t>articles</w:t>
+      </w:r>
+      <w:r>
+        <w:t xml:space="preserve">” przechowującej tytuł artykułu, jego adres i pierwsze słowa artykułu mające zachęcić użytkownika do jego przeczytania. Tabele połączone będą tabelą łączącą </w:t>
+      </w:r>
+      <w:r>
+        <w:t>„sugested_articles”</w:t>
+      </w:r>
+      <w:r>
+        <w:t xml:space="preserve"> (rysunek poniżej)</w:t>
+      </w:r>
+      <w:r>
+        <w:t xml:space="preserve"> zawierającą oprócz kluczy głównych łączonych tabel kolumnę określającą ważność za pomocą wartości liczbowej w zakresie 1-6, gdzie jeden oznacza artykuł</w:t>
+      </w:r>
+      <w:r>
+        <w:t>y</w:t>
+      </w:r>
+      <w:r>
+        <w:t xml:space="preserve"> o najmniejszej ważności </w:t>
+      </w:r>
+      <w:r>
+        <w:t>takie jak np. plotki, a sześć oznacza artykuł bardzo ważny. Tabela będzie też zawierać kategorię artykułu, oraz zmienną określającą zmianę ważności artykuły po przejściu do bardziej ogólnej kategorii. W tabeli „tags” zawarta będzie nazwa kategorii artykułu, oraz klucz przechowujący dane o kategorii bezpośrednio wyżej, bardziej ogólnej.</w:t>
+      </w:r>
+    </w:p>
+    <w:p>
+      <w:r>
+        <w:t xml:space="preserve">Kolumna „Importance_change” wskazuje na zmianę wartości ważności artykułu w czasie zmiany kategorii na nadrzędną. Przy pierwszym przejściu ważność jest zmniejszana </w:t>
+      </w:r>
+      <w:r>
+        <w:t>o</w:t>
+      </w:r>
+      <w:r>
+        <w:t> </w:t>
+      </w:r>
+      <w:r>
+        <w:t>wskazaną</w:t>
+      </w:r>
+      <w:r>
+        <w:t xml:space="preserve"> wartość, a podczas każdego następnego przejś</w:t>
+      </w:r>
+      <w:r>
+        <w:t>cia zmienna ta jest podwajana, osiągając tym samym coraz większy spadek wartości wraz ze zmianą kategorii na bardziej ogólną.</w:t>
+      </w:r>
+    </w:p>
+    <w:p>
+      <w:pPr>
+        <w:keepNext/>
+        <w:jc w:val="center"/>
+      </w:pPr>
+      <w:r>
+        <w:rPr>
+          <w:noProof/>
+        </w:rPr>
+        <w:lastRenderedPageBreak/>
+        <w:drawing>
+          <wp:inline distT="0" distB="0" distL="0" distR="0" wp14:anchorId="0CC9A652" wp14:editId="67039473">
+            <wp:extent cx="5760720" cy="3258820"/>
+            <wp:effectExtent l="0" t="0" r="0" b="0"/>
+            <wp:docPr id="7" name="Obraz 7"/>
+            <wp:cNvGraphicFramePr>
+              <a:graphicFrameLocks xmlns:a="http://schemas.openxmlformats.org/drawingml/2006/main" noChangeAspect="1"/>
+            </wp:cNvGraphicFramePr>
+            <a:graphic xmlns:a="http://schemas.openxmlformats.org/drawingml/2006/main">
+              <a:graphicData uri="http://schemas.openxmlformats.org/drawingml/2006/picture">
+                <pic:pic xmlns:pic="http://schemas.openxmlformats.org/drawingml/2006/picture">
+                  <pic:nvPicPr>
+                    <pic:cNvPr id="1" name=""/>
+                    <pic:cNvPicPr/>
+                  </pic:nvPicPr>
+                  <pic:blipFill>
+                    <a:blip r:embed="rId10"/>
+                    <a:stretch>
+                      <a:fillRect/>
+                    </a:stretch>
+                  </pic:blipFill>
+                  <pic:spPr>
+                    <a:xfrm>
+                      <a:off x="0" y="0"/>
+                      <a:ext cx="5760720" cy="3258820"/>
+                    </a:xfrm>
+                    <a:prstGeom prst="rect">
+                      <a:avLst/>
+                    </a:prstGeom>
+                  </pic:spPr>
+                </pic:pic>
+              </a:graphicData>
+            </a:graphic>
+          </wp:inline>
+        </w:drawing>
+      </w:r>
+    </w:p>
+    <w:p>
+      <w:pPr>
+        <w:pStyle w:val="Legenda"/>
+      </w:pPr>
+      <w:bookmarkStart w:id="10" w:name="_Toc93442440"/>
+      <w:r>
+        <w:t xml:space="preserve">Rysunek </w:t>
+      </w:r>
+      <w:r>
+        <w:fldChar w:fldCharType="begin"/>
+      </w:r>
+      <w:r>
+        <w:instrText xml:space="preserve"> SEQ Rysunek \* ARABIC </w:instrText>
+      </w:r>
+      <w:r>
+        <w:fldChar w:fldCharType="separate"/>
+      </w:r>
+      <w:r>
+        <w:rPr>
+          <w:noProof/>
+        </w:rPr>
+        <w:t>3</w:t>
+      </w:r>
+      <w:r>
+        <w:fldChar w:fldCharType="end"/>
+      </w:r>
+      <w:r>
+        <w:t>. Zarządzanie agregatem</w:t>
+      </w:r>
+      <w:bookmarkEnd w:id="10"/>
+    </w:p>
+    <w:p>
+      <w:pPr>
+        <w:spacing w:line="252" w:lineRule="auto"/>
+        <w:ind w:firstLine="0"/>
+      </w:pPr>
+      <w:r>
+        <w:br w:type="page"/>
+      </w:r>
+    </w:p>
+    <w:p/>
     <w:p>
       <w:pPr>
         <w:pStyle w:val="Nagwek1"/>
@@ -2290,11 +2931,14 @@
           <w:numId w:val="8"/>
         </w:numPr>
       </w:pPr>
-      <w:bookmarkStart w:id="6" w:name="_Toc93008833"/>
+      <w:bookmarkStart w:id="11" w:name="_Toc93442483"/>
       <w:r>
         <w:t>Strona interntowa do zarządzania agregatami</w:t>
       </w:r>
-      <w:bookmarkEnd w:id="6"/>
+      <w:r>
+        <w:t xml:space="preserve"> i kod serwera</w:t>
+      </w:r>
+      <w:bookmarkEnd w:id="11"/>
     </w:p>
     <w:p>
       <w:pPr>
@@ -2319,11 +2963,11 @@
           <w:numId w:val="8"/>
         </w:numPr>
       </w:pPr>
-      <w:bookmarkStart w:id="7" w:name="_Toc93008834"/>
+      <w:bookmarkStart w:id="12" w:name="_Toc93442484"/>
       <w:r>
         <w:t>Testy aplikacji</w:t>
       </w:r>
-      <w:bookmarkEnd w:id="7"/>
+      <w:bookmarkEnd w:id="12"/>
     </w:p>
     <w:p>
       <w:pPr>
@@ -2348,11 +2992,11 @@
           <w:numId w:val="8"/>
         </w:numPr>
       </w:pPr>
-      <w:bookmarkStart w:id="8" w:name="_Toc93008835"/>
+      <w:bookmarkStart w:id="13" w:name="_Toc93442485"/>
       <w:r>
         <w:t>Testy aplikacji mobilnej</w:t>
       </w:r>
-      <w:bookmarkEnd w:id="8"/>
+      <w:bookmarkEnd w:id="13"/>
     </w:p>
     <w:p>
       <w:pPr>
@@ -2377,11 +3021,11 @@
           <w:numId w:val="8"/>
         </w:numPr>
       </w:pPr>
-      <w:bookmarkStart w:id="9" w:name="_Toc93008836"/>
+      <w:bookmarkStart w:id="14" w:name="_Toc93442486"/>
       <w:r>
         <w:t>Testy systemu bazodanowego i narzędzi do zarządzania agregatami</w:t>
       </w:r>
-      <w:bookmarkEnd w:id="9"/>
+      <w:bookmarkEnd w:id="14"/>
     </w:p>
     <w:p>
       <w:pPr>
@@ -2424,7 +3068,7 @@
           <w:rFonts w:cs="Times New Roman"/>
         </w:rPr>
       </w:pPr>
-      <w:bookmarkStart w:id="10" w:name="_Toc93008837"/>
+      <w:bookmarkStart w:id="15" w:name="_Toc93442487"/>
       <w:r>
         <w:rPr>
           <w:rFonts w:cs="Times New Roman"/>
@@ -2432,7 +3076,7 @@
         <w:lastRenderedPageBreak/>
         <w:t>Podsumowanie i wnioski</w:t>
       </w:r>
-      <w:bookmarkEnd w:id="10"/>
+      <w:bookmarkEnd w:id="15"/>
     </w:p>
     <w:p>
       <w:pPr>
@@ -2598,7 +3242,7 @@
           <w:rFonts w:cs="Times New Roman"/>
         </w:rPr>
       </w:pPr>
-      <w:bookmarkStart w:id="11" w:name="_Toc93008838"/>
+      <w:bookmarkStart w:id="16" w:name="_Toc93442488"/>
       <w:r>
         <w:rPr>
           <w:rFonts w:cs="Times New Roman"/>
@@ -2606,7 +3250,7 @@
         <w:lastRenderedPageBreak/>
         <w:t>Bibliografia</w:t>
       </w:r>
-      <w:bookmarkEnd w:id="11"/>
+      <w:bookmarkEnd w:id="16"/>
     </w:p>
     <w:p>
       <w:pPr>
@@ -2614,61 +3258,34 @@
       </w:pPr>
       <w:proofErr w:type="spellStart"/>
       <w:r>
+        <w:rPr>
+          <w:lang w:val="en-US"/>
+        </w:rPr>
         <w:t>Alifio</w:t>
       </w:r>
       <w:proofErr w:type="spellEnd"/>
       <w:r>
-        <w:t xml:space="preserve"> </w:t>
-      </w:r>
-      <w:proofErr w:type="spellStart"/>
-      <w:r>
-        <w:t>Tutorials</w:t>
-      </w:r>
-      <w:proofErr w:type="spellEnd"/>
-      <w:r>
-        <w:t xml:space="preserve">(11.02.2018). </w:t>
+        <w:rPr>
+          <w:lang w:val="en-US"/>
+        </w:rPr>
+        <w:t xml:space="preserve"> Tutorials(11.02.2018). </w:t>
       </w:r>
       <w:r>
         <w:rPr>
           <w:i/>
           <w:iCs/>
-        </w:rPr>
-        <w:t xml:space="preserve">How to </w:t>
-      </w:r>
-      <w:proofErr w:type="spellStart"/>
-      <w:r>
-        <w:rPr>
-          <w:i/>
-          <w:iCs/>
-        </w:rPr>
-        <w:t>connect</w:t>
-      </w:r>
-      <w:proofErr w:type="spellEnd"/>
-      <w:r>
-        <w:rPr>
-          <w:i/>
-          <w:iCs/>
-        </w:rPr>
-        <w:t xml:space="preserve"> android </w:t>
-      </w:r>
-      <w:proofErr w:type="spellStart"/>
-      <w:r>
-        <w:rPr>
-          <w:i/>
-          <w:iCs/>
-        </w:rPr>
-        <w:t>application</w:t>
-      </w:r>
-      <w:proofErr w:type="spellEnd"/>
-      <w:r>
-        <w:rPr>
-          <w:i/>
-          <w:iCs/>
-        </w:rPr>
-        <w:t xml:space="preserve"> to MySQL Database in XAMP Server</w:t>
-      </w:r>
-      <w:r>
-        <w:t xml:space="preserve">. Pobrane z </w:t>
+          <w:lang w:val="en-US"/>
+        </w:rPr>
+        <w:t>How to connect android application to MySQL Database in XAMP Server</w:t>
+      </w:r>
+      <w:r>
+        <w:rPr>
+          <w:lang w:val="en-US"/>
+        </w:rPr>
+        <w:t xml:space="preserve">. </w:t>
+      </w:r>
+      <w:r>
+        <w:t xml:space="preserve">Pobrane z </w:t>
       </w:r>
       <w:r>
         <w:t>https://youtu.be/4e8be8xseqE</w:t>
@@ -2717,80 +3334,66 @@
           <w:rFonts w:eastAsiaTheme="majorEastAsia"/>
           <w:i/>
           <w:iCs/>
-        </w:rPr>
-        <w:t xml:space="preserve">Android Alert Dialog </w:t>
-      </w:r>
-      <w:proofErr w:type="spellStart"/>
+          <w:lang w:val="en-US"/>
+        </w:rPr>
+        <w:t>Android Alert Dialog using Kotlin</w:t>
+      </w:r>
+      <w:r>
+        <w:rPr>
+          <w:rFonts w:eastAsiaTheme="majorEastAsia"/>
+          <w:lang w:val="en-US"/>
+        </w:rPr>
+        <w:t xml:space="preserve">. </w:t>
+      </w:r>
+      <w:r>
+        <w:rPr>
+          <w:rFonts w:eastAsiaTheme="majorEastAsia"/>
+        </w:rPr>
+        <w:t xml:space="preserve">Pobrane z </w:t>
+      </w:r>
+      <w:r>
+        <w:rPr>
+          <w:rFonts w:eastAsiaTheme="majorEastAsia"/>
+        </w:rPr>
+        <w:t>https://www.journaldev.com/</w:t>
+      </w:r>
+      <w:r>
+        <w:rPr>
+          <w:rFonts w:eastAsiaTheme="majorEastAsia"/>
+        </w:rPr>
+        <w:t>, data pobrania [12.02.2022]</w:t>
+      </w:r>
+    </w:p>
+    <w:p>
+      <w:pPr>
+        <w:ind w:firstLine="0"/>
+        <w:rPr>
+          <w:rFonts w:eastAsiaTheme="majorEastAsia"/>
+        </w:rPr>
+      </w:pPr>
+      <w:r>
+        <w:rPr>
+          <w:rFonts w:eastAsiaTheme="majorEastAsia"/>
+          <w:lang w:val="en-US"/>
+        </w:rPr>
+        <w:t xml:space="preserve">Dawn Griffiths, David Griffiths(2020). </w:t>
+      </w:r>
       <w:r>
         <w:rPr>
           <w:rFonts w:eastAsiaTheme="majorEastAsia"/>
           <w:i/>
           <w:iCs/>
-        </w:rPr>
-        <w:t>using</w:t>
-      </w:r>
-      <w:proofErr w:type="spellEnd"/>
+          <w:lang w:val="en-US"/>
+        </w:rPr>
+        <w:t xml:space="preserve">Kotlin. </w:t>
+      </w:r>
       <w:r>
         <w:rPr>
           <w:rFonts w:eastAsiaTheme="majorEastAsia"/>
           <w:i/>
           <w:iCs/>
         </w:rPr>
-        <w:t xml:space="preserve"> Kotlin</w:t>
-      </w:r>
-      <w:r>
-        <w:rPr>
-          <w:rFonts w:eastAsiaTheme="majorEastAsia"/>
-        </w:rPr>
-        <w:t xml:space="preserve">. Pobrane z </w:t>
-      </w:r>
-      <w:r>
-        <w:rPr>
-          <w:rFonts w:eastAsiaTheme="majorEastAsia"/>
-        </w:rPr>
-        <w:t>https://www.journaldev.com/</w:t>
-      </w:r>
-      <w:r>
-        <w:rPr>
-          <w:rFonts w:eastAsiaTheme="majorEastAsia"/>
-        </w:rPr>
-        <w:t>, data pobrania [12.02.2022]</w:t>
-      </w:r>
-    </w:p>
-    <w:p>
-      <w:pPr>
-        <w:ind w:firstLine="0"/>
-        <w:rPr>
-          <w:rFonts w:eastAsiaTheme="majorEastAsia"/>
-        </w:rPr>
-      </w:pPr>
-      <w:proofErr w:type="spellStart"/>
-      <w:r>
-        <w:rPr>
-          <w:rFonts w:eastAsiaTheme="majorEastAsia"/>
-        </w:rPr>
-        <w:t>Dawn</w:t>
-      </w:r>
-      <w:proofErr w:type="spellEnd"/>
-      <w:r>
-        <w:rPr>
-          <w:rFonts w:eastAsiaTheme="majorEastAsia"/>
-        </w:rPr>
-        <w:t xml:space="preserve"> Griffiths, David Griffiths</w:t>
-      </w:r>
-      <w:r>
-        <w:rPr>
-          <w:rFonts w:eastAsiaTheme="majorEastAsia"/>
-        </w:rPr>
-        <w:t xml:space="preserve">(2020). </w:t>
-      </w:r>
-      <w:r>
-        <w:rPr>
-          <w:rFonts w:eastAsiaTheme="majorEastAsia"/>
-          <w:i/>
-          <w:iCs/>
-        </w:rPr>
-        <w:t>Kotlin. Rusz głową!</w:t>
+        <w:t>Rusz głową!</w:t>
       </w:r>
       <w:r>
         <w:rPr>
@@ -2821,17 +3424,252 @@
           <w:numId w:val="8"/>
         </w:numPr>
         <w:rPr>
+          <w:noProof/>
+        </w:rPr>
+      </w:pPr>
+      <w:bookmarkStart w:id="17" w:name="_Toc93442489"/>
+      <w:r>
+        <w:t xml:space="preserve">Spis </w:t>
+      </w:r>
+      <w:r>
+        <w:rPr>
+          <w:rStyle w:val="Nagwek1Znak"/>
+          <w:b/>
+          <w:bCs/>
+          <w:caps/>
+        </w:rPr>
+        <w:t>rysunków</w:t>
+      </w:r>
+      <w:bookmarkEnd w:id="17"/>
+      <w:r>
+        <w:fldChar w:fldCharType="begin"/>
+      </w:r>
+      <w:r>
+        <w:instrText xml:space="preserve"> TOC \c "Rysunek" </w:instrText>
+      </w:r>
+      <w:r>
+        <w:fldChar w:fldCharType="separate"/>
+      </w:r>
+    </w:p>
+    <w:p>
+      <w:pPr>
+        <w:pStyle w:val="Spisilustracji"/>
+        <w:tabs>
+          <w:tab w:val="right" w:leader="dot" w:pos="9062"/>
+        </w:tabs>
+        <w:rPr>
+          <w:rFonts w:asciiTheme="minorHAnsi" w:hAnsiTheme="minorHAnsi"/>
+          <w:noProof/>
+          <w:sz w:val="22"/>
+          <w:lang w:eastAsia="pl-PL"/>
+        </w:rPr>
+      </w:pPr>
+      <w:r>
+        <w:rPr>
+          <w:noProof/>
+        </w:rPr>
+        <w:t>Rysunek 1. Tabele przechowujące dane użytkownika</w:t>
+      </w:r>
+      <w:r>
+        <w:rPr>
+          <w:noProof/>
+        </w:rPr>
+        <w:tab/>
+      </w:r>
+      <w:r>
+        <w:rPr>
+          <w:noProof/>
+        </w:rPr>
+        <w:fldChar w:fldCharType="begin"/>
+      </w:r>
+      <w:r>
+        <w:rPr>
+          <w:noProof/>
+        </w:rPr>
+        <w:instrText xml:space="preserve"> PAGEREF _Toc93442438 \h </w:instrText>
+      </w:r>
+      <w:r>
+        <w:rPr>
+          <w:noProof/>
+        </w:rPr>
+      </w:r>
+      <w:r>
+        <w:rPr>
+          <w:noProof/>
+        </w:rPr>
+        <w:fldChar w:fldCharType="separate"/>
+      </w:r>
+      <w:r>
+        <w:rPr>
+          <w:noProof/>
+        </w:rPr>
+        <w:t>9</w:t>
+      </w:r>
+      <w:r>
+        <w:rPr>
+          <w:noProof/>
+        </w:rPr>
+        <w:fldChar w:fldCharType="end"/>
+      </w:r>
+    </w:p>
+    <w:p>
+      <w:pPr>
+        <w:pStyle w:val="Spisilustracji"/>
+        <w:tabs>
+          <w:tab w:val="right" w:leader="dot" w:pos="9062"/>
+        </w:tabs>
+        <w:rPr>
+          <w:rFonts w:asciiTheme="minorHAnsi" w:hAnsiTheme="minorHAnsi"/>
+          <w:noProof/>
+          <w:sz w:val="22"/>
+          <w:lang w:eastAsia="pl-PL"/>
+        </w:rPr>
+      </w:pPr>
+      <w:r>
+        <w:rPr>
+          <w:noProof/>
+        </w:rPr>
+        <w:t>Rysunek 2. Tabele obsługujące połączenie użytkownika z agregatem</w:t>
+      </w:r>
+      <w:r>
+        <w:rPr>
+          <w:noProof/>
+        </w:rPr>
+        <w:tab/>
+      </w:r>
+      <w:r>
+        <w:rPr>
+          <w:noProof/>
+        </w:rPr>
+        <w:fldChar w:fldCharType="begin"/>
+      </w:r>
+      <w:r>
+        <w:rPr>
+          <w:noProof/>
+        </w:rPr>
+        <w:instrText xml:space="preserve"> PAGEREF _Toc93442439 \h </w:instrText>
+      </w:r>
+      <w:r>
+        <w:rPr>
+          <w:noProof/>
+        </w:rPr>
+      </w:r>
+      <w:r>
+        <w:rPr>
+          <w:noProof/>
+        </w:rPr>
+        <w:fldChar w:fldCharType="separate"/>
+      </w:r>
+      <w:r>
+        <w:rPr>
+          <w:noProof/>
+        </w:rPr>
+        <w:t>10</w:t>
+      </w:r>
+      <w:r>
+        <w:rPr>
+          <w:noProof/>
+        </w:rPr>
+        <w:fldChar w:fldCharType="end"/>
+      </w:r>
+    </w:p>
+    <w:p>
+      <w:pPr>
+        <w:pStyle w:val="Spisilustracji"/>
+        <w:tabs>
+          <w:tab w:val="right" w:leader="dot" w:pos="9062"/>
+        </w:tabs>
+        <w:rPr>
+          <w:rFonts w:asciiTheme="minorHAnsi" w:hAnsiTheme="minorHAnsi"/>
+          <w:noProof/>
+          <w:sz w:val="22"/>
+          <w:lang w:eastAsia="pl-PL"/>
+        </w:rPr>
+      </w:pPr>
+      <w:r>
+        <w:rPr>
+          <w:noProof/>
+        </w:rPr>
+        <w:t>Rysunek 3. Zarządzanie agregatem</w:t>
+      </w:r>
+      <w:r>
+        <w:rPr>
+          <w:noProof/>
+        </w:rPr>
+        <w:tab/>
+      </w:r>
+      <w:r>
+        <w:rPr>
+          <w:noProof/>
+        </w:rPr>
+        <w:fldChar w:fldCharType="begin"/>
+      </w:r>
+      <w:r>
+        <w:rPr>
+          <w:noProof/>
+        </w:rPr>
+        <w:instrText xml:space="preserve"> PAGEREF _Toc93442440 \h </w:instrText>
+      </w:r>
+      <w:r>
+        <w:rPr>
+          <w:noProof/>
+        </w:rPr>
+      </w:r>
+      <w:r>
+        <w:rPr>
+          <w:noProof/>
+        </w:rPr>
+        <w:fldChar w:fldCharType="separate"/>
+      </w:r>
+      <w:r>
+        <w:rPr>
+          <w:noProof/>
+        </w:rPr>
+        <w:t>11</w:t>
+      </w:r>
+      <w:r>
+        <w:rPr>
+          <w:noProof/>
+        </w:rPr>
+        <w:fldChar w:fldCharType="end"/>
+      </w:r>
+    </w:p>
+    <w:p>
+      <w:pPr>
+        <w:pStyle w:val="Nagwek1"/>
+        <w:ind w:left="405"/>
+        <w:rPr>
           <w:rFonts w:cs="Times New Roman"/>
         </w:rPr>
       </w:pPr>
-      <w:bookmarkStart w:id="12" w:name="_Toc93008839"/>
-      <w:r>
+      <w:r>
+        <w:rPr>
+          <w:rFonts w:eastAsia="Times New Roman" w:cs="Times New Roman"/>
+          <w:b w:val="0"/>
+          <w:sz w:val="28"/>
+        </w:rPr>
+        <w:fldChar w:fldCharType="end"/>
+      </w:r>
+    </w:p>
+    <w:p>
+      <w:pPr>
+        <w:pStyle w:val="Nagwek1"/>
+        <w:numPr>
+          <w:ilvl w:val="0"/>
+          <w:numId w:val="8"/>
+        </w:numPr>
         <w:rPr>
           <w:rFonts w:cs="Times New Roman"/>
         </w:rPr>
+      </w:pPr>
+      <w:bookmarkStart w:id="18" w:name="_Toc93442490"/>
+      <w:r>
+        <w:rPr>
+          <w:rFonts w:cs="Times New Roman"/>
+        </w:rPr>
         <w:t>Załączniki</w:t>
       </w:r>
-      <w:bookmarkEnd w:id="12"/>
+      <w:bookmarkEnd w:id="18"/>
     </w:p>
     <w:p>
       <w:pPr>
@@ -2842,11 +3680,11 @@
           <w:rFonts w:cs="Times New Roman"/>
         </w:rPr>
       </w:pPr>
-      <w:bookmarkStart w:id="13" w:name="_GoBack"/>
-      <w:bookmarkEnd w:id="13"/>
+      <w:bookmarkStart w:id="19" w:name="_GoBack"/>
+      <w:bookmarkEnd w:id="19"/>
     </w:p>
     <w:sectPr>
-      <w:footerReference w:type="default" r:id="rId8"/>
+      <w:footerReference w:type="default" r:id="rId11"/>
       <w:pgSz w:w="11906" w:h="16838"/>
       <w:pgMar w:top="1417" w:right="1417" w:bottom="1417" w:left="1417" w:header="708" w:footer="708" w:gutter="0"/>
       <w:cols w:space="708"/>
@@ -3041,6 +3879,120 @@
     </w:lvl>
   </w:abstractNum>
   <w:abstractNum w:abstractNumId="1" w15:restartNumberingAfterBreak="0">
+    <w:nsid w:val="16307011"/>
+    <w:multiLevelType w:val="multilevel"/>
+    <w:tmpl w:val="EC1A5DC2"/>
+    <w:lvl w:ilvl="0">
+      <w:start w:val="1"/>
+      <w:numFmt w:val="decimal"/>
+      <w:lvlText w:val="%1"/>
+      <w:lvlJc w:val="left"/>
+      <w:pPr>
+        <w:ind w:left="405" w:hanging="405"/>
+      </w:pPr>
+      <w:rPr>
+        <w:rFonts w:hint="default"/>
+      </w:rPr>
+    </w:lvl>
+    <w:lvl w:ilvl="1">
+      <w:start w:val="1"/>
+      <w:numFmt w:val="decimal"/>
+      <w:lvlText w:val="%1.%2"/>
+      <w:lvlJc w:val="left"/>
+      <w:pPr>
+        <w:ind w:left="720" w:hanging="720"/>
+      </w:pPr>
+      <w:rPr>
+        <w:rFonts w:hint="default"/>
+        <w:color w:val="auto"/>
+      </w:rPr>
+    </w:lvl>
+    <w:lvl w:ilvl="2">
+      <w:start w:val="1"/>
+      <w:numFmt w:val="decimal"/>
+      <w:lvlText w:val="%1.%2.%3"/>
+      <w:lvlJc w:val="left"/>
+      <w:pPr>
+        <w:ind w:left="720" w:hanging="720"/>
+      </w:pPr>
+      <w:rPr>
+        <w:rFonts w:hint="default"/>
+      </w:rPr>
+    </w:lvl>
+    <w:lvl w:ilvl="3">
+      <w:start w:val="1"/>
+      <w:numFmt w:val="decimal"/>
+      <w:lvlText w:val="%1.%2.%3.%4"/>
+      <w:lvlJc w:val="left"/>
+      <w:pPr>
+        <w:ind w:left="1080" w:hanging="1080"/>
+      </w:pPr>
+      <w:rPr>
+        <w:rFonts w:hint="default"/>
+      </w:rPr>
+    </w:lvl>
+    <w:lvl w:ilvl="4">
+      <w:start w:val="1"/>
+      <w:numFmt w:val="decimal"/>
+      <w:lvlText w:val="%1.%2.%3.%4.%5"/>
+      <w:lvlJc w:val="left"/>
+      <w:pPr>
+        <w:ind w:left="1440" w:hanging="1440"/>
+      </w:pPr>
+      <w:rPr>
+        <w:rFonts w:hint="default"/>
+      </w:rPr>
+    </w:lvl>
+    <w:lvl w:ilvl="5">
+      <w:start w:val="1"/>
+      <w:numFmt w:val="decimal"/>
+      <w:lvlText w:val="%1.%2.%3.%4.%5.%6"/>
+      <w:lvlJc w:val="left"/>
+      <w:pPr>
+        <w:ind w:left="1440" w:hanging="1440"/>
+      </w:pPr>
+      <w:rPr>
+        <w:rFonts w:hint="default"/>
+      </w:rPr>
+    </w:lvl>
+    <w:lvl w:ilvl="6">
+      <w:start w:val="1"/>
+      <w:numFmt w:val="decimal"/>
+      <w:lvlText w:val="%1.%2.%3.%4.%5.%6.%7"/>
+      <w:lvlJc w:val="left"/>
+      <w:pPr>
+        <w:ind w:left="1800" w:hanging="1800"/>
+      </w:pPr>
+      <w:rPr>
+        <w:rFonts w:hint="default"/>
+      </w:rPr>
+    </w:lvl>
+    <w:lvl w:ilvl="7">
+      <w:start w:val="1"/>
+      <w:numFmt w:val="decimal"/>
+      <w:lvlText w:val="%1.%2.%3.%4.%5.%6.%7.%8"/>
+      <w:lvlJc w:val="left"/>
+      <w:pPr>
+        <w:ind w:left="2160" w:hanging="2160"/>
+      </w:pPr>
+      <w:rPr>
+        <w:rFonts w:hint="default"/>
+      </w:rPr>
+    </w:lvl>
+    <w:lvl w:ilvl="8">
+      <w:start w:val="1"/>
+      <w:numFmt w:val="decimal"/>
+      <w:lvlText w:val="%1.%2.%3.%4.%5.%6.%7.%8.%9"/>
+      <w:lvlJc w:val="left"/>
+      <w:pPr>
+        <w:ind w:left="2160" w:hanging="2160"/>
+      </w:pPr>
+      <w:rPr>
+        <w:rFonts w:hint="default"/>
+      </w:rPr>
+    </w:lvl>
+  </w:abstractNum>
+  <w:abstractNum w:abstractNumId="2" w15:restartNumberingAfterBreak="0">
     <w:nsid w:val="16BB362A"/>
     <w:multiLevelType w:val="multilevel"/>
     <w:tmpl w:val="35BCC35C"/>
@@ -3189,7 +4141,7 @@
       </w:rPr>
     </w:lvl>
   </w:abstractNum>
-  <w:abstractNum w:abstractNumId="2" w15:restartNumberingAfterBreak="0">
+  <w:abstractNum w:abstractNumId="3" w15:restartNumberingAfterBreak="0">
     <w:nsid w:val="187872DE"/>
     <w:multiLevelType w:val="multilevel"/>
     <w:tmpl w:val="0415001F"/>
@@ -3278,7 +4230,7 @@
       </w:pPr>
     </w:lvl>
   </w:abstractNum>
-  <w:abstractNum w:abstractNumId="3" w15:restartNumberingAfterBreak="0">
+  <w:abstractNum w:abstractNumId="4" w15:restartNumberingAfterBreak="0">
     <w:nsid w:val="19F634C9"/>
     <w:multiLevelType w:val="multilevel"/>
     <w:tmpl w:val="96FA9388"/>
@@ -3427,7 +4379,7 @@
       </w:rPr>
     </w:lvl>
   </w:abstractNum>
-  <w:abstractNum w:abstractNumId="4" w15:restartNumberingAfterBreak="0">
+  <w:abstractNum w:abstractNumId="5" w15:restartNumberingAfterBreak="0">
     <w:nsid w:val="1AF72761"/>
     <w:multiLevelType w:val="multilevel"/>
     <w:tmpl w:val="EC1A5DC2"/>
@@ -3541,7 +4493,7 @@
       </w:rPr>
     </w:lvl>
   </w:abstractNum>
-  <w:abstractNum w:abstractNumId="5" w15:restartNumberingAfterBreak="0">
+  <w:abstractNum w:abstractNumId="6" w15:restartNumberingAfterBreak="0">
     <w:nsid w:val="265078EC"/>
     <w:multiLevelType w:val="multilevel"/>
     <w:tmpl w:val="92A08866"/>
@@ -3654,7 +4606,7 @@
       </w:rPr>
     </w:lvl>
   </w:abstractNum>
-  <w:abstractNum w:abstractNumId="6" w15:restartNumberingAfterBreak="0">
+  <w:abstractNum w:abstractNumId="7" w15:restartNumberingAfterBreak="0">
     <w:nsid w:val="26A94F44"/>
     <w:multiLevelType w:val="multilevel"/>
     <w:tmpl w:val="557CEDE0"/>
@@ -3767,7 +4719,7 @@
       </w:rPr>
     </w:lvl>
   </w:abstractNum>
-  <w:abstractNum w:abstractNumId="7" w15:restartNumberingAfterBreak="0">
+  <w:abstractNum w:abstractNumId="8" w15:restartNumberingAfterBreak="0">
     <w:nsid w:val="31D73120"/>
     <w:multiLevelType w:val="multilevel"/>
     <w:tmpl w:val="92A08866"/>
@@ -3880,7 +4832,7 @@
       </w:rPr>
     </w:lvl>
   </w:abstractNum>
-  <w:abstractNum w:abstractNumId="8" w15:restartNumberingAfterBreak="0">
+  <w:abstractNum w:abstractNumId="9" w15:restartNumberingAfterBreak="0">
     <w:nsid w:val="365B0313"/>
     <w:multiLevelType w:val="multilevel"/>
     <w:tmpl w:val="557CEDE0"/>
@@ -3993,7 +4945,7 @@
       </w:rPr>
     </w:lvl>
   </w:abstractNum>
-  <w:abstractNum w:abstractNumId="9" w15:restartNumberingAfterBreak="0">
+  <w:abstractNum w:abstractNumId="10" w15:restartNumberingAfterBreak="0">
     <w:nsid w:val="429769C9"/>
     <w:multiLevelType w:val="hybridMultilevel"/>
     <w:tmpl w:val="3B244258"/>
@@ -4106,7 +5058,7 @@
       </w:rPr>
     </w:lvl>
   </w:abstractNum>
-  <w:abstractNum w:abstractNumId="10" w15:restartNumberingAfterBreak="0">
+  <w:abstractNum w:abstractNumId="11" w15:restartNumberingAfterBreak="0">
     <w:nsid w:val="5B201E24"/>
     <w:multiLevelType w:val="hybridMultilevel"/>
     <w:tmpl w:val="ECB68EB2"/>
@@ -4195,7 +5147,93 @@
       </w:pPr>
     </w:lvl>
   </w:abstractNum>
-  <w:abstractNum w:abstractNumId="11" w15:restartNumberingAfterBreak="0">
+  <w:abstractNum w:abstractNumId="12" w15:restartNumberingAfterBreak="0">
+    <w:nsid w:val="5E855C80"/>
+    <w:multiLevelType w:val="hybridMultilevel"/>
+    <w:tmpl w:val="D4BCCCF0"/>
+    <w:lvl w:ilvl="0" w:tplc="0415000F">
+      <w:start w:val="1"/>
+      <w:numFmt w:val="decimal"/>
+      <w:lvlText w:val="%1."/>
+      <w:lvlJc w:val="left"/>
+      <w:pPr>
+        <w:ind w:left="720" w:hanging="360"/>
+      </w:pPr>
+    </w:lvl>
+    <w:lvl w:ilvl="1" w:tplc="04150019" w:tentative="1">
+      <w:start w:val="1"/>
+      <w:numFmt w:val="lowerLetter"/>
+      <w:lvlText w:val="%2."/>
+      <w:lvlJc w:val="left"/>
+      <w:pPr>
+        <w:ind w:left="1440" w:hanging="360"/>
+      </w:pPr>
+    </w:lvl>
+    <w:lvl w:ilvl="2" w:tplc="0415001B" w:tentative="1">
+      <w:start w:val="1"/>
+      <w:numFmt w:val="lowerRoman"/>
+      <w:lvlText w:val="%3."/>
+      <w:lvlJc w:val="right"/>
+      <w:pPr>
+        <w:ind w:left="2160" w:hanging="180"/>
+      </w:pPr>
+    </w:lvl>
+    <w:lvl w:ilvl="3" w:tplc="0415000F" w:tentative="1">
+      <w:start w:val="1"/>
+      <w:numFmt w:val="decimal"/>
+      <w:lvlText w:val="%4."/>
+      <w:lvlJc w:val="left"/>
+      <w:pPr>
+        <w:ind w:left="2880" w:hanging="360"/>
+      </w:pPr>
+    </w:lvl>
+    <w:lvl w:ilvl="4" w:tplc="04150019" w:tentative="1">
+      <w:start w:val="1"/>
+      <w:numFmt w:val="lowerLetter"/>
+      <w:lvlText w:val="%5."/>
+      <w:lvlJc w:val="left"/>
+      <w:pPr>
+        <w:ind w:left="3600" w:hanging="360"/>
+      </w:pPr>
+    </w:lvl>
+    <w:lvl w:ilvl="5" w:tplc="0415001B" w:tentative="1">
+      <w:start w:val="1"/>
+      <w:numFmt w:val="lowerRoman"/>
+      <w:lvlText w:val="%6."/>
+      <w:lvlJc w:val="right"/>
+      <w:pPr>
+        <w:ind w:left="4320" w:hanging="180"/>
+      </w:pPr>
+    </w:lvl>
+    <w:lvl w:ilvl="6" w:tplc="0415000F" w:tentative="1">
+      <w:start w:val="1"/>
+      <w:numFmt w:val="decimal"/>
+      <w:lvlText w:val="%7."/>
+      <w:lvlJc w:val="left"/>
+      <w:pPr>
+        <w:ind w:left="5040" w:hanging="360"/>
+      </w:pPr>
+    </w:lvl>
+    <w:lvl w:ilvl="7" w:tplc="04150019" w:tentative="1">
+      <w:start w:val="1"/>
+      <w:numFmt w:val="lowerLetter"/>
+      <w:lvlText w:val="%8."/>
+      <w:lvlJc w:val="left"/>
+      <w:pPr>
+        <w:ind w:left="5760" w:hanging="360"/>
+      </w:pPr>
+    </w:lvl>
+    <w:lvl w:ilvl="8" w:tplc="0415001B" w:tentative="1">
+      <w:start w:val="1"/>
+      <w:numFmt w:val="lowerRoman"/>
+      <w:lvlText w:val="%9."/>
+      <w:lvlJc w:val="right"/>
+      <w:pPr>
+        <w:ind w:left="6480" w:hanging="180"/>
+      </w:pPr>
+    </w:lvl>
+  </w:abstractNum>
+  <w:abstractNum w:abstractNumId="13" w15:restartNumberingAfterBreak="0">
     <w:nsid w:val="78B5194D"/>
     <w:multiLevelType w:val="multilevel"/>
     <w:tmpl w:val="86643008"/>
@@ -4344,7 +5382,7 @@
       </w:rPr>
     </w:lvl>
   </w:abstractNum>
-  <w:abstractNum w:abstractNumId="12" w15:restartNumberingAfterBreak="0">
+  <w:abstractNum w:abstractNumId="14" w15:restartNumberingAfterBreak="0">
     <w:nsid w:val="78F240CC"/>
     <w:multiLevelType w:val="hybridMultilevel"/>
     <w:tmpl w:val="6F441BF2"/>
@@ -4433,7 +5471,7 @@
       </w:pPr>
     </w:lvl>
   </w:abstractNum>
-  <w:abstractNum w:abstractNumId="13" w15:restartNumberingAfterBreak="0">
+  <w:abstractNum w:abstractNumId="15" w15:restartNumberingAfterBreak="0">
     <w:nsid w:val="7F8D281D"/>
     <w:multiLevelType w:val="multilevel"/>
     <w:tmpl w:val="557CEDE0"/>
@@ -4547,46 +5585,52 @@
     </w:lvl>
   </w:abstractNum>
   <w:num w:numId="1">
-    <w:abstractNumId w:val="12"/>
+    <w:abstractNumId w:val="14"/>
   </w:num>
   <w:num w:numId="2">
-    <w:abstractNumId w:val="2"/>
+    <w:abstractNumId w:val="3"/>
   </w:num>
   <w:num w:numId="3">
-    <w:abstractNumId w:val="10"/>
+    <w:abstractNumId w:val="11"/>
   </w:num>
   <w:num w:numId="4">
     <w:abstractNumId w:val="0"/>
   </w:num>
   <w:num w:numId="5">
+    <w:abstractNumId w:val="15"/>
+  </w:num>
+  <w:num w:numId="6">
+    <w:abstractNumId w:val="7"/>
+  </w:num>
+  <w:num w:numId="7">
+    <w:abstractNumId w:val="9"/>
+  </w:num>
+  <w:num w:numId="8">
+    <w:abstractNumId w:val="5"/>
+  </w:num>
+  <w:num w:numId="9">
     <w:abstractNumId w:val="13"/>
   </w:num>
-  <w:num w:numId="6">
+  <w:num w:numId="10">
+    <w:abstractNumId w:val="4"/>
+  </w:num>
+  <w:num w:numId="11">
+    <w:abstractNumId w:val="2"/>
+  </w:num>
+  <w:num w:numId="12">
+    <w:abstractNumId w:val="10"/>
+  </w:num>
+  <w:num w:numId="13">
     <w:abstractNumId w:val="6"/>
   </w:num>
-  <w:num w:numId="7">
+  <w:num w:numId="14">
     <w:abstractNumId w:val="8"/>
   </w:num>
-  <w:num w:numId="8">
-    <w:abstractNumId w:val="4"/>
+  <w:num w:numId="15">
+    <w:abstractNumId w:val="12"/>
   </w:num>
-  <w:num w:numId="9">
-    <w:abstractNumId w:val="11"/>
-  </w:num>
-  <w:num w:numId="10">
-    <w:abstractNumId w:val="3"/>
-  </w:num>
-  <w:num w:numId="11">
+  <w:num w:numId="16">
     <w:abstractNumId w:val="1"/>
-  </w:num>
-  <w:num w:numId="12">
-    <w:abstractNumId w:val="9"/>
-  </w:num>
-  <w:num w:numId="13">
-    <w:abstractNumId w:val="5"/>
-  </w:num>
-  <w:num w:numId="14">
-    <w:abstractNumId w:val="7"/>
   </w:num>
 </w:numbering>
 </file>
@@ -5007,11 +6051,12 @@
     <w:link w:val="Nagwek1Znak"/>
     <w:uiPriority w:val="9"/>
     <w:qFormat/>
-    <w:rsid w:val="0036420C"/>
+    <w:rsid w:val="00F85D40"/>
     <w:pPr>
       <w:keepNext/>
       <w:keepLines/>
       <w:spacing w:before="240" w:after="240"/>
+      <w:ind w:firstLine="0"/>
       <w:contextualSpacing/>
       <w:outlineLvl w:val="0"/>
     </w:pPr>
@@ -5031,14 +6076,14 @@
     <w:next w:val="Normalny"/>
     <w:link w:val="Nagwek2Znak"/>
     <w:uiPriority w:val="9"/>
-    <w:semiHidden/>
     <w:unhideWhenUsed/>
     <w:qFormat/>
-    <w:rsid w:val="0020791C"/>
+    <w:rsid w:val="00F85D40"/>
     <w:pPr>
       <w:keepNext/>
       <w:keepLines/>
-      <w:spacing w:before="120" w:after="0"/>
+      <w:spacing w:before="240" w:after="240"/>
+      <w:ind w:firstLine="0"/>
       <w:outlineLvl w:val="1"/>
     </w:pPr>
     <w:rPr>
@@ -5206,7 +6251,6 @@
   <w:style w:type="character" w:default="1" w:styleId="Domylnaczcionkaakapitu">
     <w:name w:val="Default Paragraph Font"/>
     <w:uiPriority w:val="1"/>
-    <w:semiHidden/>
     <w:unhideWhenUsed/>
   </w:style>
   <w:style w:type="table" w:default="1" w:styleId="Standardowy">
@@ -5235,7 +6279,7 @@
     <w:basedOn w:val="Domylnaczcionkaakapitu"/>
     <w:link w:val="Nagwek1"/>
     <w:uiPriority w:val="9"/>
-    <w:rsid w:val="0036420C"/>
+    <w:rsid w:val="00F85D40"/>
     <w:rPr>
       <w:rFonts w:ascii="Times New Roman" w:eastAsiaTheme="majorEastAsia" w:hAnsi="Times New Roman" w:cstheme="majorBidi"/>
       <w:b/>
@@ -5263,8 +6307,7 @@
     <w:basedOn w:val="Domylnaczcionkaakapitu"/>
     <w:link w:val="Nagwek2"/>
     <w:uiPriority w:val="9"/>
-    <w:semiHidden/>
-    <w:rsid w:val="0020791C"/>
+    <w:rsid w:val="00F85D40"/>
     <w:rPr>
       <w:rFonts w:ascii="Times New Roman" w:eastAsiaTheme="majorEastAsia" w:hAnsi="Times New Roman" w:cstheme="majorBidi"/>
       <w:b/>
@@ -5371,14 +6414,15 @@
     <w:basedOn w:val="Normalny"/>
     <w:next w:val="Normalny"/>
     <w:uiPriority w:val="35"/>
-    <w:semiHidden/>
     <w:unhideWhenUsed/>
     <w:qFormat/>
-    <w:rsid w:val="00714AAC"/>
+    <w:rsid w:val="007278EB"/>
+    <w:pPr>
+      <w:jc w:val="center"/>
+    </w:pPr>
     <w:rPr>
-      <w:b/>
       <w:bCs/>
-      <w:sz w:val="18"/>
+      <w:sz w:val="22"/>
       <w:szCs w:val="18"/>
     </w:rPr>
   </w:style>
@@ -5756,6 +6800,55 @@
       <w:vertAlign w:val="superscript"/>
     </w:rPr>
   </w:style>
+  <w:style w:type="paragraph" w:styleId="Spistreci2">
+    <w:name w:val="toc 2"/>
+    <w:basedOn w:val="Normalny"/>
+    <w:next w:val="Normalny"/>
+    <w:autoRedefine/>
+    <w:uiPriority w:val="39"/>
+    <w:unhideWhenUsed/>
+    <w:rsid w:val="00944D64"/>
+    <w:pPr>
+      <w:spacing w:after="100" w:line="259" w:lineRule="auto"/>
+      <w:ind w:left="220" w:firstLine="0"/>
+      <w:jc w:val="left"/>
+    </w:pPr>
+    <w:rPr>
+      <w:rFonts w:asciiTheme="minorHAnsi" w:hAnsiTheme="minorHAnsi" w:cs="Times New Roman"/>
+      <w:sz w:val="22"/>
+      <w:lang w:eastAsia="pl-PL"/>
+    </w:rPr>
+  </w:style>
+  <w:style w:type="paragraph" w:styleId="Spistreci3">
+    <w:name w:val="toc 3"/>
+    <w:basedOn w:val="Normalny"/>
+    <w:next w:val="Normalny"/>
+    <w:autoRedefine/>
+    <w:uiPriority w:val="39"/>
+    <w:unhideWhenUsed/>
+    <w:rsid w:val="00944D64"/>
+    <w:pPr>
+      <w:spacing w:after="100" w:line="259" w:lineRule="auto"/>
+      <w:ind w:left="440" w:firstLine="0"/>
+      <w:jc w:val="left"/>
+    </w:pPr>
+    <w:rPr>
+      <w:rFonts w:asciiTheme="minorHAnsi" w:hAnsiTheme="minorHAnsi" w:cs="Times New Roman"/>
+      <w:sz w:val="22"/>
+      <w:lang w:eastAsia="pl-PL"/>
+    </w:rPr>
+  </w:style>
+  <w:style w:type="paragraph" w:styleId="Spisilustracji">
+    <w:name w:val="table of figures"/>
+    <w:basedOn w:val="Normalny"/>
+    <w:next w:val="Normalny"/>
+    <w:uiPriority w:val="99"/>
+    <w:unhideWhenUsed/>
+    <w:rsid w:val="00944D64"/>
+    <w:pPr>
+      <w:spacing w:after="0"/>
+    </w:pPr>
+  </w:style>
 </w:styles>
 </file>
 
@@ -6025,7 +7118,7 @@
 </file>
 
 <file path=customXml/itemProps1.xml><?xml version="1.0" encoding="utf-8"?>
-<ds:datastoreItem xmlns:ds="http://schemas.openxmlformats.org/officeDocument/2006/customXml" ds:itemID="{AB1514C8-AD4F-40CB-BAF5-61FE5C0C63C9}">
+<ds:datastoreItem xmlns:ds="http://schemas.openxmlformats.org/officeDocument/2006/customXml" ds:itemID="{B9D9C682-BFAF-4AE4-9495-EC27685E5B2C}">
   <ds:schemaRefs>
     <ds:schemaRef ds:uri="http://schemas.openxmlformats.org/officeDocument/2006/bibliography"/>
   </ds:schemaRefs>

</xml_diff>